<commit_message>
Updated - Printer to PDF when click OK, the Save Print Output AS title bar caption is not translatable. The rest of the file explorer is translatable via the operating system's language.
</commit_message>
<xml_diff>
--- a/translations/translations-report-designer.docx
+++ b/translations/translations-report-designer.docx
@@ -1,6 +1,6 @@
 
 <file path=word/document.xml><?xml version="1.0" encoding="utf-8"?>
-<w:document xmlns:wpc="http://schemas.microsoft.com/office/word/2010/wordprocessingCanvas" xmlns:cx="http://schemas.microsoft.com/office/drawing/2014/chartex" xmlns:cx1="http://schemas.microsoft.com/office/drawing/2015/9/8/chartex" xmlns:cx2="http://schemas.microsoft.com/office/drawing/2015/10/21/chartex" xmlns:cx3="http://schemas.microsoft.com/office/drawing/2016/5/9/chartex" xmlns:cx4="http://schemas.microsoft.com/office/drawing/2016/5/10/chartex" xmlns:cx5="http://schemas.microsoft.com/office/drawing/2016/5/11/chartex" xmlns:cx6="http://schemas.microsoft.com/office/drawing/2016/5/12/chartex" xmlns:cx7="http://schemas.microsoft.com/office/drawing/2016/5/13/chartex" xmlns:cx8="http://schemas.microsoft.com/office/drawing/2016/5/14/chartex" xmlns:mc="http://schemas.openxmlformats.org/markup-compatibility/2006" xmlns:aink="http://schemas.microsoft.com/office/drawing/2016/ink" xmlns:am3d="http://schemas.microsoft.com/office/drawing/2017/model3d" xmlns:o="urn:schemas-microsoft-com:office:office" xmlns:oel="http://schemas.microsoft.com/office/2019/extlst" xmlns:r="http://schemas.openxmlformats.org/officeDocument/2006/relationships" xmlns:m="http://schemas.openxmlformats.org/officeDocument/2006/math" xmlns:v="urn:schemas-microsoft-com:vml" xmlns:wp14="http://schemas.microsoft.com/office/word/2010/wordprocessingDrawing" xmlns:wp="http://schemas.openxmlformats.org/drawingml/2006/wordprocessingDrawing" xmlns:w10="urn:schemas-microsoft-com:office:word" xmlns:w="http://schemas.openxmlformats.org/wordprocessingml/2006/main" xmlns:w14="http://schemas.microsoft.com/office/word/2010/wordml" xmlns:w15="http://schemas.microsoft.com/office/word/2012/wordml" xmlns:w16cex="http://schemas.microsoft.com/office/word/2018/wordml/cex" xmlns:w16cid="http://schemas.microsoft.com/office/word/2016/wordml/cid" xmlns:w16="http://schemas.microsoft.com/office/word/2018/wordml" xmlns:w16sdtdh="http://schemas.microsoft.com/office/word/2020/wordml/sdtdatahash" xmlns:w16se="http://schemas.microsoft.com/office/word/2015/wordml/symex" xmlns:wpg="http://schemas.microsoft.com/office/word/2010/wordprocessingGroup" xmlns:wpi="http://schemas.microsoft.com/office/word/2010/wordprocessingInk" xmlns:wne="http://schemas.microsoft.com/office/word/2006/wordml" xmlns:wps="http://schemas.microsoft.com/office/word/2010/wordprocessingShape" mc:Ignorable="w14 w15 w16se w16cid w16 w16cex w16sdtdh wp14">
+<w:document xmlns:wpc="http://schemas.microsoft.com/office/word/2010/wordprocessingCanvas" xmlns:cx="http://schemas.microsoft.com/office/drawing/2014/chartex" xmlns:cx1="http://schemas.microsoft.com/office/drawing/2015/9/8/chartex" xmlns:cx2="http://schemas.microsoft.com/office/drawing/2015/10/21/chartex" xmlns:cx3="http://schemas.microsoft.com/office/drawing/2016/5/9/chartex" xmlns:cx4="http://schemas.microsoft.com/office/drawing/2016/5/10/chartex" xmlns:cx5="http://schemas.microsoft.com/office/drawing/2016/5/11/chartex" xmlns:cx6="http://schemas.microsoft.com/office/drawing/2016/5/12/chartex" xmlns:cx7="http://schemas.microsoft.com/office/drawing/2016/5/13/chartex" xmlns:cx8="http://schemas.microsoft.com/office/drawing/2016/5/14/chartex" xmlns:mc="http://schemas.openxmlformats.org/markup-compatibility/2006" xmlns:aink="http://schemas.microsoft.com/office/drawing/2016/ink" xmlns:am3d="http://schemas.microsoft.com/office/drawing/2017/model3d" xmlns:o="urn:schemas-microsoft-com:office:office" xmlns:oel="http://schemas.microsoft.com/office/2019/extlst" xmlns:r="http://schemas.openxmlformats.org/officeDocument/2006/relationships" xmlns:m="http://schemas.openxmlformats.org/officeDocument/2006/math" xmlns:v="urn:schemas-microsoft-com:vml" xmlns:wp14="http://schemas.microsoft.com/office/word/2010/wordprocessingDrawing" xmlns:wp="http://schemas.openxmlformats.org/drawingml/2006/wordprocessingDrawing" xmlns:w10="urn:schemas-microsoft-com:office:word" xmlns:w="http://schemas.openxmlformats.org/wordprocessingml/2006/main" xmlns:w14="http://schemas.microsoft.com/office/word/2010/wordml" xmlns:w15="http://schemas.microsoft.com/office/word/2012/wordml" xmlns:w16cex="http://schemas.microsoft.com/office/word/2018/wordml/cex" xmlns:w16cid="http://schemas.microsoft.com/office/word/2016/wordml/cid" xmlns:w16="http://schemas.microsoft.com/office/word/2018/wordml" xmlns:w16du="http://schemas.microsoft.com/office/word/2023/wordml/word16du" xmlns:w16sdtdh="http://schemas.microsoft.com/office/word/2020/wordml/sdtdatahash" xmlns:w16se="http://schemas.microsoft.com/office/word/2015/wordml/symex" xmlns:wpg="http://schemas.microsoft.com/office/word/2010/wordprocessingGroup" xmlns:wpi="http://schemas.microsoft.com/office/word/2010/wordprocessingInk" xmlns:wne="http://schemas.microsoft.com/office/word/2006/wordml" xmlns:wps="http://schemas.microsoft.com/office/word/2010/wordprocessingShape" mc:Ignorable="w14 w15 w16se w16cid w16 w16cex w16sdtdh w16du wp14">
   <w:body>
     <w:sdt>
       <w:sdtPr>
@@ -27,7 +27,7 @@
       <w:sdtContent>
         <w:p>
           <w:pPr>
-            <w:pStyle w:val="TOCHeading"/>
+            <w:pStyle w:val="TOC-opskrif"/>
           </w:pPr>
           <w:r>
             <w:t>Table of Contents</w:t>
@@ -61,7 +61,7 @@
           <w:hyperlink w:anchor="_Toc161901059" w:history="1">
             <w:r>
               <w:rPr>
-                <w:rStyle w:val="Hyperlink"/>
+                <w:rStyle w:val="Hiperskakel"/>
                 <w:rFonts w:ascii="Segoe UI Black" w:hAnsi="Segoe UI Black" w:cs="Segoe UI Black"/>
                 <w:b/>
                 <w:bCs/>
@@ -109,7 +109,7 @@
                 <w:noProof/>
                 <w:webHidden/>
               </w:rPr>
-              <w:t>1</w:t>
+              <w:t>2</w:t>
             </w:r>
             <w:r>
               <w:rPr>
@@ -139,7 +139,7 @@
           <w:hyperlink w:anchor="_Toc161901060" w:history="1">
             <w:r>
               <w:rPr>
-                <w:rStyle w:val="Hyperlink"/>
+                <w:rStyle w:val="Hiperskakel"/>
                 <w:rFonts w:ascii="Segoe UI Black" w:hAnsi="Segoe UI Black" w:cs="Segoe UI Black"/>
                 <w:b/>
                 <w:bCs/>
@@ -189,7 +189,7 @@
                 <w:noProof/>
                 <w:webHidden/>
               </w:rPr>
-              <w:t>1</w:t>
+              <w:t>2</w:t>
             </w:r>
             <w:r>
               <w:rPr>
@@ -219,7 +219,7 @@
           <w:hyperlink w:anchor="_Toc161901061" w:history="1">
             <w:r>
               <w:rPr>
-                <w:rStyle w:val="Hyperlink"/>
+                <w:rStyle w:val="Hiperskakel"/>
                 <w:rFonts w:ascii="Segoe UI Black" w:hAnsi="Segoe UI Black" w:cs="Segoe UI Black"/>
                 <w:b/>
                 <w:bCs/>
@@ -299,7 +299,7 @@
           <w:hyperlink w:anchor="_Toc161901062" w:history="1">
             <w:r>
               <w:rPr>
-                <w:rStyle w:val="Hyperlink"/>
+                <w:rStyle w:val="Hiperskakel"/>
                 <w:rFonts w:ascii="Segoe UI Black" w:hAnsi="Segoe UI Black" w:cs="Segoe UI Black"/>
                 <w:b/>
                 <w:bCs/>
@@ -349,7 +349,7 @@
                 <w:noProof/>
                 <w:webHidden/>
               </w:rPr>
-              <w:t>2</w:t>
+              <w:t>3</w:t>
             </w:r>
             <w:r>
               <w:rPr>
@@ -379,7 +379,7 @@
           <w:hyperlink w:anchor="_Toc161901063" w:history="1">
             <w:r>
               <w:rPr>
-                <w:rStyle w:val="Hyperlink"/>
+                <w:rStyle w:val="Hiperskakel"/>
                 <w:rFonts w:ascii="Segoe UI Black" w:hAnsi="Segoe UI Black" w:cs="Segoe UI Black"/>
                 <w:b/>
                 <w:bCs/>
@@ -459,7 +459,7 @@
           <w:hyperlink w:anchor="_Toc161901064" w:history="1">
             <w:r>
               <w:rPr>
-                <w:rStyle w:val="Hyperlink"/>
+                <w:rStyle w:val="Hiperskakel"/>
                 <w:rFonts w:ascii="Segoe UI Black" w:hAnsi="Segoe UI Black" w:cs="Segoe UI Black"/>
                 <w:b/>
                 <w:bCs/>
@@ -539,7 +539,7 @@
           <w:hyperlink w:anchor="_Toc161901065" w:history="1">
             <w:r>
               <w:rPr>
-                <w:rStyle w:val="Hyperlink"/>
+                <w:rStyle w:val="Hiperskakel"/>
                 <w:rFonts w:ascii="Segoe UI Black" w:hAnsi="Segoe UI Black" w:cs="Segoe UI Black"/>
                 <w:b/>
                 <w:bCs/>
@@ -619,7 +619,7 @@
           <w:hyperlink w:anchor="_Toc161901066" w:history="1">
             <w:r>
               <w:rPr>
-                <w:rStyle w:val="Hyperlink"/>
+                <w:rStyle w:val="Hiperskakel"/>
                 <w:rFonts w:ascii="Segoe UI Black" w:hAnsi="Segoe UI Black" w:cs="Segoe UI Black"/>
                 <w:b/>
                 <w:bCs/>
@@ -669,7 +669,7 @@
                 <w:noProof/>
                 <w:webHidden/>
               </w:rPr>
-              <w:t>6</w:t>
+              <w:t>7</w:t>
             </w:r>
             <w:r>
               <w:rPr>
@@ -699,7 +699,7 @@
           <w:hyperlink w:anchor="_Toc161901067" w:history="1">
             <w:r>
               <w:rPr>
-                <w:rStyle w:val="Hyperlink"/>
+                <w:rStyle w:val="Hiperskakel"/>
                 <w:rFonts w:ascii="Segoe UI Black" w:hAnsi="Segoe UI Black" w:cs="Segoe UI Black"/>
                 <w:b/>
                 <w:bCs/>
@@ -749,7 +749,7 @@
                 <w:noProof/>
                 <w:webHidden/>
               </w:rPr>
-              <w:t>6</w:t>
+              <w:t>7</w:t>
             </w:r>
             <w:r>
               <w:rPr>
@@ -779,7 +779,7 @@
           <w:hyperlink w:anchor="_Toc161901068" w:history="1">
             <w:r>
               <w:rPr>
-                <w:rStyle w:val="Hyperlink"/>
+                <w:rStyle w:val="Hiperskakel"/>
                 <w:rFonts w:ascii="Segoe UI Black" w:hAnsi="Segoe UI Black" w:cs="Segoe UI Black"/>
                 <w:b/>
                 <w:bCs/>
@@ -827,7 +827,7 @@
                 <w:noProof/>
                 <w:webHidden/>
               </w:rPr>
-              <w:t>7</w:t>
+              <w:t>8</w:t>
             </w:r>
             <w:r>
               <w:rPr>
@@ -857,7 +857,7 @@
           <w:hyperlink w:anchor="_Toc161901069" w:history="1">
             <w:r>
               <w:rPr>
-                <w:rStyle w:val="Hyperlink"/>
+                <w:rStyle w:val="Hiperskakel"/>
                 <w:rFonts w:ascii="Segoe UI Black" w:hAnsi="Segoe UI Black" w:cs="Segoe UI Black"/>
                 <w:b/>
                 <w:bCs/>
@@ -905,7 +905,7 @@
                 <w:noProof/>
                 <w:webHidden/>
               </w:rPr>
-              <w:t>7</w:t>
+              <w:t>8</w:t>
             </w:r>
             <w:r>
               <w:rPr>
@@ -935,7 +935,7 @@
           <w:hyperlink w:anchor="_Toc161901070" w:history="1">
             <w:r>
               <w:rPr>
-                <w:rStyle w:val="Hyperlink"/>
+                <w:rStyle w:val="Hiperskakel"/>
                 <w:rFonts w:ascii="Segoe UI Black" w:hAnsi="Segoe UI Black" w:cs="Segoe UI Black"/>
                 <w:b/>
                 <w:bCs/>
@@ -983,7 +983,7 @@
                 <w:noProof/>
                 <w:webHidden/>
               </w:rPr>
-              <w:t>8</w:t>
+              <w:t>9</w:t>
             </w:r>
             <w:r>
               <w:rPr>
@@ -2267,6 +2267,471 @@
           <w:szCs w:val="20"/>
           <w:lang w:val="x-none"/>
         </w:rPr>
+        <w:t xml:space="preserve"> screens is translated via your operating system's language.</w:t>
+      </w:r>
+    </w:p>
+    <w:p>
+      <w:pPr>
+        <w:autoSpaceDE w:val="0"/>
+        <w:autoSpaceDN w:val="0"/>
+        <w:adjustRightInd w:val="0"/>
+        <w:spacing w:before="75" w:after="75" w:line="360" w:lineRule="auto"/>
+        <w:rPr>
+          <w:rFonts w:ascii="Segoe UI" w:hAnsi="Segoe UI" w:cs="Segoe UI"/>
+          <w:sz w:val="20"/>
+          <w:szCs w:val="20"/>
+          <w:lang w:val="x-none"/>
+        </w:rPr>
+      </w:pPr>
+      <w:r>
+        <w:rPr>
+          <w:rFonts w:ascii="Segoe UI" w:hAnsi="Segoe UI" w:cs="Segoe UI"/>
+          <w:sz w:val="20"/>
+          <w:szCs w:val="20"/>
+          <w:lang w:val="x-none"/>
+        </w:rPr>
+        <w:t xml:space="preserve">Also on the Print option on the </w:t>
+      </w:r>
+      <w:proofErr w:type="spellStart"/>
+      <w:r>
+        <w:rPr>
+          <w:rFonts w:ascii="Segoe UI" w:hAnsi="Segoe UI" w:cs="Segoe UI"/>
+          <w:sz w:val="20"/>
+          <w:szCs w:val="20"/>
+          <w:lang w:val="x-none"/>
+        </w:rPr>
+        <w:t>Reportman</w:t>
+      </w:r>
+      <w:proofErr w:type="spellEnd"/>
+      <w:r>
+        <w:rPr>
+          <w:rFonts w:ascii="Segoe UI" w:hAnsi="Segoe UI" w:cs="Segoe UI"/>
+          <w:sz w:val="20"/>
+          <w:szCs w:val="20"/>
+          <w:lang w:val="x-none"/>
+        </w:rPr>
+        <w:t xml:space="preserve"> Preview screen is translated via your operating system's language.</w:t>
+      </w:r>
+    </w:p>
+    <w:p>
+      <w:pPr>
+        <w:autoSpaceDE w:val="0"/>
+        <w:autoSpaceDN w:val="0"/>
+        <w:adjustRightInd w:val="0"/>
+        <w:spacing w:before="75" w:after="75" w:line="360" w:lineRule="auto"/>
+        <w:rPr>
+          <w:rFonts w:ascii="Segoe UI" w:hAnsi="Segoe UI" w:cs="Segoe UI"/>
+          <w:sz w:val="20"/>
+          <w:szCs w:val="20"/>
+          <w:lang w:val="x-none"/>
+        </w:rPr>
+      </w:pPr>
+      <w:r>
+        <w:rPr>
+          <w:rFonts w:ascii="Segoe UI" w:hAnsi="Segoe UI" w:cs="Segoe UI"/>
+          <w:b/>
+          <w:bCs/>
+          <w:sz w:val="20"/>
+          <w:szCs w:val="20"/>
+          <w:lang w:val="x-none"/>
+        </w:rPr>
+        <w:t>Druk</w:t>
+      </w:r>
+      <w:r>
+        <w:rPr>
+          <w:rFonts w:ascii="Segoe UI" w:hAnsi="Segoe UI" w:cs="Segoe UI"/>
+          <w:sz w:val="20"/>
+          <w:szCs w:val="20"/>
+          <w:lang w:val="x-none"/>
+        </w:rPr>
+        <w:t xml:space="preserve"> (</w:t>
+      </w:r>
+      <w:proofErr w:type="spellStart"/>
+      <w:r>
+        <w:rPr>
+          <w:rFonts w:ascii="Segoe UI" w:hAnsi="Segoe UI" w:cs="Segoe UI"/>
+          <w:b/>
+          <w:bCs/>
+          <w:sz w:val="20"/>
+          <w:szCs w:val="20"/>
+          <w:lang w:val="x-none"/>
+        </w:rPr>
+        <w:t>Ctrl+P</w:t>
+      </w:r>
+      <w:proofErr w:type="spellEnd"/>
+      <w:r>
+        <w:rPr>
+          <w:rFonts w:ascii="Segoe UI" w:hAnsi="Segoe UI" w:cs="Segoe UI"/>
+          <w:sz w:val="20"/>
+          <w:szCs w:val="20"/>
+          <w:lang w:val="x-none"/>
+        </w:rPr>
+        <w:t xml:space="preserve">) – </w:t>
+      </w:r>
+      <w:proofErr w:type="spellStart"/>
+      <w:r>
+        <w:rPr>
+          <w:rFonts w:ascii="Segoe UI" w:hAnsi="Segoe UI" w:cs="Segoe UI"/>
+          <w:sz w:val="20"/>
+          <w:szCs w:val="20"/>
+          <w:lang w:val="x-none"/>
+        </w:rPr>
+        <w:t>Dit</w:t>
+      </w:r>
+      <w:proofErr w:type="spellEnd"/>
+      <w:r>
+        <w:rPr>
+          <w:rFonts w:ascii="Segoe UI" w:hAnsi="Segoe UI" w:cs="Segoe UI"/>
+          <w:sz w:val="20"/>
+          <w:szCs w:val="20"/>
+          <w:lang w:val="x-none"/>
+        </w:rPr>
+        <w:t xml:space="preserve"> </w:t>
+      </w:r>
+      <w:proofErr w:type="spellStart"/>
+      <w:r>
+        <w:rPr>
+          <w:rFonts w:ascii="Segoe UI" w:hAnsi="Segoe UI" w:cs="Segoe UI"/>
+          <w:sz w:val="20"/>
+          <w:szCs w:val="20"/>
+          <w:lang w:val="x-none"/>
+        </w:rPr>
+        <w:t>sal</w:t>
+      </w:r>
+      <w:proofErr w:type="spellEnd"/>
+      <w:r>
+        <w:rPr>
+          <w:rFonts w:ascii="Segoe UI" w:hAnsi="Segoe UI" w:cs="Segoe UI"/>
+          <w:sz w:val="20"/>
+          <w:szCs w:val="20"/>
+          <w:lang w:val="x-none"/>
+        </w:rPr>
+        <w:t xml:space="preserve"> die “</w:t>
+      </w:r>
+      <w:r>
+        <w:rPr>
+          <w:rFonts w:ascii="Segoe UI" w:hAnsi="Segoe UI" w:cs="Segoe UI"/>
+          <w:i/>
+          <w:iCs/>
+          <w:sz w:val="20"/>
+          <w:szCs w:val="20"/>
+          <w:lang w:val="x-none"/>
+        </w:rPr>
+        <w:t>Print</w:t>
+      </w:r>
+      <w:r>
+        <w:rPr>
+          <w:rFonts w:ascii="Segoe UI" w:hAnsi="Segoe UI" w:cs="Segoe UI"/>
+          <w:sz w:val="20"/>
+          <w:szCs w:val="20"/>
+          <w:lang w:val="x-none"/>
+        </w:rPr>
+        <w:t xml:space="preserve">”-skerm begin. </w:t>
+      </w:r>
+    </w:p>
+    <w:p>
+      <w:pPr>
+        <w:autoSpaceDE w:val="0"/>
+        <w:autoSpaceDN w:val="0"/>
+        <w:adjustRightInd w:val="0"/>
+        <w:spacing w:before="75" w:after="75" w:line="360" w:lineRule="auto"/>
+        <w:rPr>
+          <w:rFonts w:ascii="Segoe UI" w:hAnsi="Segoe UI" w:cs="Segoe UI"/>
+          <w:sz w:val="20"/>
+          <w:szCs w:val="20"/>
+          <w:lang w:val="x-none"/>
+        </w:rPr>
+      </w:pPr>
+      <w:r>
+        <w:rPr>
+          <w:rFonts w:ascii="Segoe UI" w:hAnsi="Segoe UI" w:cs="Segoe UI"/>
+          <w:noProof/>
+          <w:sz w:val="20"/>
+          <w:szCs w:val="20"/>
+          <w:lang w:val="x-none"/>
+        </w:rPr>
+        <w:drawing>
+          <wp:inline distT="0" distB="0" distL="0" distR="0" wp14:anchorId="03EDDF1F" wp14:editId="2B1894B9">
+            <wp:extent cx="4133850" cy="2943225"/>
+            <wp:effectExtent l="0" t="0" r="0" b="9525"/>
+            <wp:docPr id="385655875" name="Prent 2"/>
+            <wp:cNvGraphicFramePr>
+              <a:graphicFrameLocks xmlns:a="http://schemas.openxmlformats.org/drawingml/2006/main" noChangeAspect="1"/>
+            </wp:cNvGraphicFramePr>
+            <a:graphic xmlns:a="http://schemas.openxmlformats.org/drawingml/2006/main">
+              <a:graphicData uri="http://schemas.openxmlformats.org/drawingml/2006/picture">
+                <pic:pic xmlns:pic="http://schemas.openxmlformats.org/drawingml/2006/picture">
+                  <pic:nvPicPr>
+                    <pic:cNvPr id="0" name="Picture 1"/>
+                    <pic:cNvPicPr>
+                      <a:picLocks noChangeAspect="1" noChangeArrowheads="1"/>
+                    </pic:cNvPicPr>
+                  </pic:nvPicPr>
+                  <pic:blipFill>
+                    <a:blip r:embed="rId11">
+                      <a:extLst>
+                        <a:ext uri="{28A0092B-C50C-407E-A947-70E740481C1C}">
+                          <a14:useLocalDpi xmlns:a14="http://schemas.microsoft.com/office/drawing/2010/main" val="0"/>
+                        </a:ext>
+                      </a:extLst>
+                    </a:blip>
+                    <a:srcRect/>
+                    <a:stretch>
+                      <a:fillRect/>
+                    </a:stretch>
+                  </pic:blipFill>
+                  <pic:spPr bwMode="auto">
+                    <a:xfrm>
+                      <a:off x="0" y="0"/>
+                      <a:ext cx="4133850" cy="2943225"/>
+                    </a:xfrm>
+                    <a:prstGeom prst="rect">
+                      <a:avLst/>
+                    </a:prstGeom>
+                    <a:noFill/>
+                    <a:ln>
+                      <a:noFill/>
+                    </a:ln>
+                  </pic:spPr>
+                </pic:pic>
+              </a:graphicData>
+            </a:graphic>
+          </wp:inline>
+        </w:drawing>
+      </w:r>
+    </w:p>
+    <w:p>
+      <w:pPr>
+        <w:autoSpaceDE w:val="0"/>
+        <w:autoSpaceDN w:val="0"/>
+        <w:adjustRightInd w:val="0"/>
+        <w:spacing w:before="75" w:after="75" w:line="360" w:lineRule="auto"/>
+        <w:rPr>
+          <w:rFonts w:ascii="Segoe UI" w:hAnsi="Segoe UI" w:cs="Segoe UI"/>
+          <w:sz w:val="20"/>
+          <w:szCs w:val="20"/>
+          <w:lang w:val="x-none"/>
+        </w:rPr>
+      </w:pPr>
+      <w:r>
+        <w:rPr>
+          <w:rFonts w:ascii="Segoe UI" w:hAnsi="Segoe UI" w:cs="Segoe UI"/>
+          <w:sz w:val="20"/>
+          <w:szCs w:val="20"/>
+          <w:lang w:val="x-none"/>
+        </w:rPr>
+        <w:t xml:space="preserve">Printer to PDF when click </w:t>
+      </w:r>
+      <w:r>
+        <w:rPr>
+          <w:rFonts w:ascii="Segoe UI" w:hAnsi="Segoe UI" w:cs="Segoe UI"/>
+          <w:b/>
+          <w:bCs/>
+          <w:sz w:val="20"/>
+          <w:szCs w:val="20"/>
+          <w:lang w:val="x-none"/>
+        </w:rPr>
+        <w:t>OK</w:t>
+      </w:r>
+      <w:r>
+        <w:rPr>
+          <w:rFonts w:ascii="Segoe UI" w:hAnsi="Segoe UI" w:cs="Segoe UI"/>
+          <w:sz w:val="20"/>
+          <w:szCs w:val="20"/>
+          <w:lang w:val="x-none"/>
+        </w:rPr>
+        <w:t xml:space="preserve">, the </w:t>
+      </w:r>
+      <w:r>
+        <w:rPr>
+          <w:rFonts w:ascii="Segoe UI" w:hAnsi="Segoe UI" w:cs="Segoe UI"/>
+          <w:b/>
+          <w:bCs/>
+          <w:sz w:val="20"/>
+          <w:szCs w:val="20"/>
+          <w:lang w:val="x-none"/>
+        </w:rPr>
+        <w:t>Save Print Output AS</w:t>
+      </w:r>
+      <w:r>
+        <w:rPr>
+          <w:rFonts w:ascii="Segoe UI" w:hAnsi="Segoe UI" w:cs="Segoe UI"/>
+          <w:sz w:val="20"/>
+          <w:szCs w:val="20"/>
+          <w:lang w:val="x-none"/>
+        </w:rPr>
+        <w:t xml:space="preserve"> title bar caption is not translatable. The rest of the file explorer is translatable. </w:t>
+      </w:r>
+    </w:p>
+    <w:p>
+      <w:pPr>
+        <w:autoSpaceDE w:val="0"/>
+        <w:autoSpaceDN w:val="0"/>
+        <w:adjustRightInd w:val="0"/>
+        <w:spacing w:before="75" w:after="75" w:line="360" w:lineRule="auto"/>
+        <w:rPr>
+          <w:rFonts w:ascii="Segoe UI" w:hAnsi="Segoe UI" w:cs="Segoe UI"/>
+          <w:sz w:val="20"/>
+          <w:szCs w:val="20"/>
+          <w:lang w:val="x-none"/>
+        </w:rPr>
+      </w:pPr>
+      <w:r>
+        <w:rPr>
+          <w:rFonts w:ascii="Segoe UI" w:hAnsi="Segoe UI" w:cs="Segoe UI"/>
+          <w:noProof/>
+          <w:sz w:val="20"/>
+          <w:szCs w:val="20"/>
+          <w:lang w:val="x-none"/>
+        </w:rPr>
+        <w:drawing>
+          <wp:inline distT="0" distB="0" distL="0" distR="0" wp14:anchorId="579564A7" wp14:editId="58489BE3">
+            <wp:extent cx="6645910" cy="3999230"/>
+            <wp:effectExtent l="0" t="0" r="2540" b="1270"/>
+            <wp:docPr id="1607957359" name="Prent 1"/>
+            <wp:cNvGraphicFramePr>
+              <a:graphicFrameLocks xmlns:a="http://schemas.openxmlformats.org/drawingml/2006/main" noChangeAspect="1"/>
+            </wp:cNvGraphicFramePr>
+            <a:graphic xmlns:a="http://schemas.openxmlformats.org/drawingml/2006/main">
+              <a:graphicData uri="http://schemas.openxmlformats.org/drawingml/2006/picture">
+                <pic:pic xmlns:pic="http://schemas.openxmlformats.org/drawingml/2006/picture">
+                  <pic:nvPicPr>
+                    <pic:cNvPr id="0" name="Picture 2"/>
+                    <pic:cNvPicPr>
+                      <a:picLocks noChangeAspect="1" noChangeArrowheads="1"/>
+                    </pic:cNvPicPr>
+                  </pic:nvPicPr>
+                  <pic:blipFill>
+                    <a:blip r:embed="rId12">
+                      <a:extLst>
+                        <a:ext uri="{28A0092B-C50C-407E-A947-70E740481C1C}">
+                          <a14:useLocalDpi xmlns:a14="http://schemas.microsoft.com/office/drawing/2010/main" val="0"/>
+                        </a:ext>
+                      </a:extLst>
+                    </a:blip>
+                    <a:srcRect/>
+                    <a:stretch>
+                      <a:fillRect/>
+                    </a:stretch>
+                  </pic:blipFill>
+                  <pic:spPr bwMode="auto">
+                    <a:xfrm>
+                      <a:off x="0" y="0"/>
+                      <a:ext cx="6645910" cy="3999230"/>
+                    </a:xfrm>
+                    <a:prstGeom prst="rect">
+                      <a:avLst/>
+                    </a:prstGeom>
+                    <a:noFill/>
+                    <a:ln>
+                      <a:noFill/>
+                    </a:ln>
+                  </pic:spPr>
+                </pic:pic>
+              </a:graphicData>
+            </a:graphic>
+          </wp:inline>
+        </w:drawing>
+      </w:r>
+    </w:p>
+    <w:p>
+      <w:pPr>
+        <w:autoSpaceDE w:val="0"/>
+        <w:autoSpaceDN w:val="0"/>
+        <w:adjustRightInd w:val="0"/>
+        <w:spacing w:before="75" w:after="75" w:line="360" w:lineRule="auto"/>
+        <w:rPr>
+          <w:rFonts w:ascii="Segoe UI" w:hAnsi="Segoe UI" w:cs="Segoe UI"/>
+          <w:sz w:val="20"/>
+          <w:szCs w:val="20"/>
+          <w:lang w:val="x-none"/>
+        </w:rPr>
+      </w:pPr>
+    </w:p>
+    <w:p>
+      <w:pPr>
+        <w:autoSpaceDE w:val="0"/>
+        <w:autoSpaceDN w:val="0"/>
+        <w:adjustRightInd w:val="0"/>
+        <w:spacing w:before="75" w:after="75" w:line="360" w:lineRule="auto"/>
+        <w:rPr>
+          <w:rFonts w:ascii="Segoe UI" w:hAnsi="Segoe UI" w:cs="Segoe UI"/>
+          <w:sz w:val="20"/>
+          <w:szCs w:val="20"/>
+          <w:lang w:val="x-none"/>
+        </w:rPr>
+      </w:pPr>
+      <w:r>
+        <w:rPr>
+          <w:rFonts w:ascii="Segoe UI" w:hAnsi="Segoe UI" w:cs="Segoe UI"/>
+          <w:sz w:val="20"/>
+          <w:szCs w:val="20"/>
+          <w:lang w:val="x-none"/>
+        </w:rPr>
+        <w:lastRenderedPageBreak/>
+        <w:t>In Operating system language these options from the File menu in the Report designer is translatable.</w:t>
+      </w:r>
+    </w:p>
+    <w:p>
+      <w:pPr>
+        <w:autoSpaceDE w:val="0"/>
+        <w:autoSpaceDN w:val="0"/>
+        <w:adjustRightInd w:val="0"/>
+        <w:spacing w:before="75" w:after="75" w:line="360" w:lineRule="auto"/>
+        <w:rPr>
+          <w:rFonts w:ascii="Segoe UI" w:hAnsi="Segoe UI" w:cs="Segoe UI"/>
+          <w:sz w:val="20"/>
+          <w:szCs w:val="20"/>
+          <w:lang w:val="x-none"/>
+        </w:rPr>
+      </w:pPr>
+      <w:r>
+        <w:rPr>
+          <w:rFonts w:ascii="Segoe UI" w:hAnsi="Segoe UI" w:cs="Segoe UI"/>
+          <w:sz w:val="20"/>
+          <w:szCs w:val="20"/>
+          <w:lang w:val="x-none"/>
+        </w:rPr>
+        <w:t xml:space="preserve">The </w:t>
+      </w:r>
+      <w:r>
+        <w:rPr>
+          <w:rFonts w:ascii="Segoe UI" w:hAnsi="Segoe UI" w:cs="Segoe UI"/>
+          <w:b/>
+          <w:bCs/>
+          <w:sz w:val="20"/>
+          <w:szCs w:val="20"/>
+          <w:lang w:val="x-none"/>
+        </w:rPr>
+        <w:t>Print</w:t>
+      </w:r>
+      <w:r>
+        <w:rPr>
+          <w:rFonts w:ascii="Segoe UI" w:hAnsi="Segoe UI" w:cs="Segoe UI"/>
+          <w:sz w:val="20"/>
+          <w:szCs w:val="20"/>
+          <w:lang w:val="x-none"/>
+        </w:rPr>
+        <w:t xml:space="preserve"> and </w:t>
+      </w:r>
+      <w:r>
+        <w:rPr>
+          <w:rFonts w:ascii="Segoe UI" w:hAnsi="Segoe UI" w:cs="Segoe UI"/>
+          <w:b/>
+          <w:bCs/>
+          <w:sz w:val="20"/>
+          <w:szCs w:val="20"/>
+          <w:lang w:val="x-none"/>
+        </w:rPr>
+        <w:t>Print Setup</w:t>
+      </w:r>
+      <w:r>
+        <w:rPr>
+          <w:rFonts w:ascii="Segoe UI" w:hAnsi="Segoe UI" w:cs="Segoe UI"/>
+          <w:sz w:val="20"/>
+          <w:szCs w:val="20"/>
+          <w:lang w:val="x-none"/>
+        </w:rPr>
         <w:t xml:space="preserve"> screens is translated via your operating system's language </w:t>
       </w:r>
     </w:p>
@@ -2309,7 +2774,7 @@
                     </pic:cNvPicPr>
                   </pic:nvPicPr>
                   <pic:blipFill>
-                    <a:blip r:embed="rId11">
+                    <a:blip r:embed="rId13">
                       <a:extLst>
                         <a:ext uri="{28A0092B-C50C-407E-A947-70E740481C1C}">
                           <a14:useLocalDpi xmlns:a14="http://schemas.microsoft.com/office/drawing/2010/main" val="0"/>
@@ -2366,7 +2831,7 @@
                     </pic:cNvPicPr>
                   </pic:nvPicPr>
                   <pic:blipFill>
-                    <a:blip r:embed="rId12">
+                    <a:blip r:embed="rId14">
                       <a:extLst>
                         <a:ext uri="{28A0092B-C50C-407E-A947-70E740481C1C}">
                           <a14:useLocalDpi xmlns:a14="http://schemas.microsoft.com/office/drawing/2010/main" val="0"/>
@@ -2491,7 +2956,7 @@
                     </pic:cNvPicPr>
                   </pic:nvPicPr>
                   <pic:blipFill>
-                    <a:blip r:embed="rId13">
+                    <a:blip r:embed="rId15">
                       <a:extLst>
                         <a:ext uri="{28A0092B-C50C-407E-A947-70E740481C1C}">
                           <a14:useLocalDpi xmlns:a14="http://schemas.microsoft.com/office/drawing/2010/main" val="0"/>
@@ -2616,7 +3081,7 @@
                     </pic:cNvPicPr>
                   </pic:nvPicPr>
                   <pic:blipFill>
-                    <a:blip r:embed="rId14">
+                    <a:blip r:embed="rId16">
                       <a:extLst>
                         <a:ext uri="{28A0092B-C50C-407E-A947-70E740481C1C}">
                           <a14:useLocalDpi xmlns:a14="http://schemas.microsoft.com/office/drawing/2010/main" val="0"/>
@@ -2719,7 +3184,7 @@
                     </pic:cNvPicPr>
                   </pic:nvPicPr>
                   <pic:blipFill>
-                    <a:blip r:embed="rId15">
+                    <a:blip r:embed="rId17">
                       <a:extLst>
                         <a:ext uri="{28A0092B-C50C-407E-A947-70E740481C1C}">
                           <a14:useLocalDpi xmlns:a14="http://schemas.microsoft.com/office/drawing/2010/main" val="0"/>
@@ -2875,7 +3340,7 @@
                     </pic:cNvPicPr>
                   </pic:nvPicPr>
                   <pic:blipFill>
-                    <a:blip r:embed="rId16">
+                    <a:blip r:embed="rId18">
                       <a:extLst>
                         <a:ext uri="{28A0092B-C50C-407E-A947-70E740481C1C}">
                           <a14:useLocalDpi xmlns:a14="http://schemas.microsoft.com/office/drawing/2010/main" val="0"/>
@@ -3058,7 +3523,7 @@
                     </pic:cNvPicPr>
                   </pic:nvPicPr>
                   <pic:blipFill>
-                    <a:blip r:embed="rId17">
+                    <a:blip r:embed="rId19">
                       <a:extLst>
                         <a:ext uri="{28A0092B-C50C-407E-A947-70E740481C1C}">
                           <a14:useLocalDpi xmlns:a14="http://schemas.microsoft.com/office/drawing/2010/main" val="0"/>
@@ -3162,7 +3627,7 @@
 </file>
 
 <file path=word/numbering.xml><?xml version="1.0" encoding="utf-8"?>
-<w:numbering xmlns:wpc="http://schemas.microsoft.com/office/word/2010/wordprocessingCanvas" xmlns:cx="http://schemas.microsoft.com/office/drawing/2014/chartex" xmlns:cx1="http://schemas.microsoft.com/office/drawing/2015/9/8/chartex" xmlns:cx2="http://schemas.microsoft.com/office/drawing/2015/10/21/chartex" xmlns:cx3="http://schemas.microsoft.com/office/drawing/2016/5/9/chartex" xmlns:cx4="http://schemas.microsoft.com/office/drawing/2016/5/10/chartex" xmlns:cx5="http://schemas.microsoft.com/office/drawing/2016/5/11/chartex" xmlns:cx6="http://schemas.microsoft.com/office/drawing/2016/5/12/chartex" xmlns:cx7="http://schemas.microsoft.com/office/drawing/2016/5/13/chartex" xmlns:cx8="http://schemas.microsoft.com/office/drawing/2016/5/14/chartex" xmlns:mc="http://schemas.openxmlformats.org/markup-compatibility/2006" xmlns:aink="http://schemas.microsoft.com/office/drawing/2016/ink" xmlns:am3d="http://schemas.microsoft.com/office/drawing/2017/model3d" xmlns:o="urn:schemas-microsoft-com:office:office" xmlns:oel="http://schemas.microsoft.com/office/2019/extlst" xmlns:r="http://schemas.openxmlformats.org/officeDocument/2006/relationships" xmlns:m="http://schemas.openxmlformats.org/officeDocument/2006/math" xmlns:v="urn:schemas-microsoft-com:vml" xmlns:wp14="http://schemas.microsoft.com/office/word/2010/wordprocessingDrawing" xmlns:wp="http://schemas.openxmlformats.org/drawingml/2006/wordprocessingDrawing" xmlns:w10="urn:schemas-microsoft-com:office:word" xmlns:w="http://schemas.openxmlformats.org/wordprocessingml/2006/main" xmlns:w14="http://schemas.microsoft.com/office/word/2010/wordml" xmlns:w15="http://schemas.microsoft.com/office/word/2012/wordml" xmlns:w16cex="http://schemas.microsoft.com/office/word/2018/wordml/cex" xmlns:w16cid="http://schemas.microsoft.com/office/word/2016/wordml/cid" xmlns:w16="http://schemas.microsoft.com/office/word/2018/wordml" xmlns:w16sdtdh="http://schemas.microsoft.com/office/word/2020/wordml/sdtdatahash" xmlns:w16se="http://schemas.microsoft.com/office/word/2015/wordml/symex" xmlns:wpg="http://schemas.microsoft.com/office/word/2010/wordprocessingGroup" xmlns:wpi="http://schemas.microsoft.com/office/word/2010/wordprocessingInk" xmlns:wne="http://schemas.microsoft.com/office/word/2006/wordml" xmlns:wps="http://schemas.microsoft.com/office/word/2010/wordprocessingShape" mc:Ignorable="w14 w15 w16se w16cid w16 w16cex w16sdtdh wp14">
+<w:numbering xmlns:wpc="http://schemas.microsoft.com/office/word/2010/wordprocessingCanvas" xmlns:cx="http://schemas.microsoft.com/office/drawing/2014/chartex" xmlns:cx1="http://schemas.microsoft.com/office/drawing/2015/9/8/chartex" xmlns:cx2="http://schemas.microsoft.com/office/drawing/2015/10/21/chartex" xmlns:cx3="http://schemas.microsoft.com/office/drawing/2016/5/9/chartex" xmlns:cx4="http://schemas.microsoft.com/office/drawing/2016/5/10/chartex" xmlns:cx5="http://schemas.microsoft.com/office/drawing/2016/5/11/chartex" xmlns:cx6="http://schemas.microsoft.com/office/drawing/2016/5/12/chartex" xmlns:cx7="http://schemas.microsoft.com/office/drawing/2016/5/13/chartex" xmlns:cx8="http://schemas.microsoft.com/office/drawing/2016/5/14/chartex" xmlns:mc="http://schemas.openxmlformats.org/markup-compatibility/2006" xmlns:aink="http://schemas.microsoft.com/office/drawing/2016/ink" xmlns:am3d="http://schemas.microsoft.com/office/drawing/2017/model3d" xmlns:o="urn:schemas-microsoft-com:office:office" xmlns:oel="http://schemas.microsoft.com/office/2019/extlst" xmlns:r="http://schemas.openxmlformats.org/officeDocument/2006/relationships" xmlns:m="http://schemas.openxmlformats.org/officeDocument/2006/math" xmlns:v="urn:schemas-microsoft-com:vml" xmlns:wp14="http://schemas.microsoft.com/office/word/2010/wordprocessingDrawing" xmlns:wp="http://schemas.openxmlformats.org/drawingml/2006/wordprocessingDrawing" xmlns:w10="urn:schemas-microsoft-com:office:word" xmlns:w="http://schemas.openxmlformats.org/wordprocessingml/2006/main" xmlns:w14="http://schemas.microsoft.com/office/word/2010/wordml" xmlns:w15="http://schemas.microsoft.com/office/word/2012/wordml" xmlns:w16cex="http://schemas.microsoft.com/office/word/2018/wordml/cex" xmlns:w16cid="http://schemas.microsoft.com/office/word/2016/wordml/cid" xmlns:w16="http://schemas.microsoft.com/office/word/2018/wordml" xmlns:w16du="http://schemas.microsoft.com/office/word/2023/wordml/word16du" xmlns:w16sdtdh="http://schemas.microsoft.com/office/word/2020/wordml/sdtdatahash" xmlns:w16se="http://schemas.microsoft.com/office/word/2015/wordml/symex" xmlns:wpg="http://schemas.microsoft.com/office/word/2010/wordprocessingGroup" xmlns:wpi="http://schemas.microsoft.com/office/word/2010/wordprocessingInk" xmlns:wne="http://schemas.microsoft.com/office/word/2006/wordml" xmlns:wps="http://schemas.microsoft.com/office/word/2010/wordprocessingShape" mc:Ignorable="w14 w15 w16se w16cid w16 w16cex w16sdtdh w16du wp14">
   <w:abstractNum w:abstractNumId="0" w15:restartNumberingAfterBreak="0">
     <w:nsid w:val="005DFD9B"/>
     <w:multiLevelType w:val="multilevel"/>
@@ -5071,7 +5536,7 @@
 </file>
 
 <file path=word/styles.xml><?xml version="1.0" encoding="utf-8"?>
-<w:styles xmlns:mc="http://schemas.openxmlformats.org/markup-compatibility/2006" xmlns:r="http://schemas.openxmlformats.org/officeDocument/2006/relationships" xmlns:w="http://schemas.openxmlformats.org/wordprocessingml/2006/main" xmlns:w14="http://schemas.microsoft.com/office/word/2010/wordml" xmlns:w15="http://schemas.microsoft.com/office/word/2012/wordml" xmlns:w16cex="http://schemas.microsoft.com/office/word/2018/wordml/cex" xmlns:w16cid="http://schemas.microsoft.com/office/word/2016/wordml/cid" xmlns:w16="http://schemas.microsoft.com/office/word/2018/wordml" xmlns:w16sdtdh="http://schemas.microsoft.com/office/word/2020/wordml/sdtdatahash" xmlns:w16se="http://schemas.microsoft.com/office/word/2015/wordml/symex" mc:Ignorable="w14 w15 w16se w16cid w16 w16cex w16sdtdh">
+<w:styles xmlns:mc="http://schemas.openxmlformats.org/markup-compatibility/2006" xmlns:r="http://schemas.openxmlformats.org/officeDocument/2006/relationships" xmlns:w="http://schemas.openxmlformats.org/wordprocessingml/2006/main" xmlns:w14="http://schemas.microsoft.com/office/word/2010/wordml" xmlns:w15="http://schemas.microsoft.com/office/word/2012/wordml" xmlns:w16cex="http://schemas.microsoft.com/office/word/2018/wordml/cex" xmlns:w16cid="http://schemas.microsoft.com/office/word/2016/wordml/cid" xmlns:w16="http://schemas.microsoft.com/office/word/2018/wordml" xmlns:w16du="http://schemas.microsoft.com/office/word/2023/wordml/word16du" xmlns:w16sdtdh="http://schemas.microsoft.com/office/word/2020/wordml/sdtdatahash" xmlns:w16se="http://schemas.microsoft.com/office/word/2015/wordml/symex" mc:Ignorable="w14 w15 w16se w16cid w16 w16cex w16sdtdh w16du">
   <w:docDefaults>
     <w:rPrDefault>
       <w:rPr>
@@ -5465,16 +5930,16 @@
     <w:lsdException w:name="Unresolved Mention" w:semiHidden="1" w:unhideWhenUsed="1"/>
     <w:lsdException w:name="Smart Link" w:semiHidden="1" w:unhideWhenUsed="1"/>
   </w:latentStyles>
-  <w:style w:type="paragraph" w:default="1" w:styleId="Normal">
+  <w:style w:type="paragraph" w:default="1" w:styleId="Normaal">
     <w:name w:val="Normal"/>
     <w:qFormat/>
     <w:rsid w:val="00833D58"/>
   </w:style>
-  <w:style w:type="paragraph" w:styleId="Heading1">
+  <w:style w:type="paragraph" w:styleId="Opskrif1">
     <w:name w:val="heading 1"/>
-    <w:basedOn w:val="Normal"/>
-    <w:next w:val="Normal"/>
-    <w:link w:val="Heading1Char"/>
+    <w:basedOn w:val="Normaal"/>
+    <w:next w:val="Normaal"/>
+    <w:link w:val="Opskrif1Kar"/>
     <w:uiPriority w:val="9"/>
     <w:qFormat/>
     <w:rsid w:val="001F6FBC"/>
@@ -5491,11 +5956,11 @@
       <w:szCs w:val="32"/>
     </w:rPr>
   </w:style>
-  <w:style w:type="paragraph" w:styleId="Heading2">
+  <w:style w:type="paragraph" w:styleId="Opskrif2">
     <w:name w:val="heading 2"/>
-    <w:basedOn w:val="Normal"/>
-    <w:next w:val="Normal"/>
-    <w:link w:val="Heading2Char"/>
+    <w:basedOn w:val="Normaal"/>
+    <w:next w:val="Normaal"/>
+    <w:link w:val="Opskrif2Kar"/>
     <w:uiPriority w:val="9"/>
     <w:unhideWhenUsed/>
     <w:qFormat/>
@@ -5513,11 +5978,11 @@
       <w:szCs w:val="26"/>
     </w:rPr>
   </w:style>
-  <w:style w:type="paragraph" w:styleId="Heading3">
+  <w:style w:type="paragraph" w:styleId="Opskrif3">
     <w:name w:val="heading 3"/>
-    <w:basedOn w:val="Normal"/>
-    <w:next w:val="Normal"/>
-    <w:link w:val="Heading3Char"/>
+    <w:basedOn w:val="Normaal"/>
+    <w:next w:val="Normaal"/>
+    <w:link w:val="Opskrif3Kar"/>
     <w:uiPriority w:val="9"/>
     <w:unhideWhenUsed/>
     <w:qFormat/>
@@ -5535,13 +6000,13 @@
       <w:szCs w:val="24"/>
     </w:rPr>
   </w:style>
-  <w:style w:type="character" w:default="1" w:styleId="DefaultParagraphFont">
+  <w:style w:type="character" w:default="1" w:styleId="Verstekparagraaffont">
     <w:name w:val="Default Paragraph Font"/>
     <w:uiPriority w:val="1"/>
     <w:semiHidden/>
     <w:unhideWhenUsed/>
   </w:style>
-  <w:style w:type="table" w:default="1" w:styleId="TableNormal">
+  <w:style w:type="table" w:default="1" w:styleId="Standaardtabel">
     <w:name w:val="Normal Table"/>
     <w:uiPriority w:val="99"/>
     <w:semiHidden/>
@@ -5556,16 +6021,16 @@
       </w:tblCellMar>
     </w:tblPr>
   </w:style>
-  <w:style w:type="numbering" w:default="1" w:styleId="NoList">
+  <w:style w:type="numbering" w:default="1" w:styleId="Geenlys">
     <w:name w:val="No List"/>
     <w:uiPriority w:val="99"/>
     <w:semiHidden/>
     <w:unhideWhenUsed/>
   </w:style>
-  <w:style w:type="character" w:customStyle="1" w:styleId="Heading2Char">
-    <w:name w:val="Heading 2 Char"/>
-    <w:basedOn w:val="DefaultParagraphFont"/>
-    <w:link w:val="Heading2"/>
+  <w:style w:type="character" w:customStyle="1" w:styleId="Opskrif2Kar">
+    <w:name w:val="Opskrif 2 Kar"/>
+    <w:basedOn w:val="Verstekparagraaffont"/>
+    <w:link w:val="Opskrif2"/>
     <w:uiPriority w:val="99"/>
     <w:rsid w:val="001F6FBC"/>
     <w:rPr>
@@ -5575,10 +6040,10 @@
       <w:szCs w:val="26"/>
     </w:rPr>
   </w:style>
-  <w:style w:type="character" w:customStyle="1" w:styleId="Heading1Char">
-    <w:name w:val="Heading 1 Char"/>
-    <w:basedOn w:val="DefaultParagraphFont"/>
-    <w:link w:val="Heading1"/>
+  <w:style w:type="character" w:customStyle="1" w:styleId="Opskrif1Kar">
+    <w:name w:val="Opskrif 1 Kar"/>
+    <w:basedOn w:val="Verstekparagraaffont"/>
+    <w:link w:val="Opskrif1"/>
     <w:uiPriority w:val="9"/>
     <w:rsid w:val="001F6FBC"/>
     <w:rPr>
@@ -5588,10 +6053,10 @@
       <w:szCs w:val="32"/>
     </w:rPr>
   </w:style>
-  <w:style w:type="character" w:customStyle="1" w:styleId="Heading3Char">
-    <w:name w:val="Heading 3 Char"/>
-    <w:basedOn w:val="DefaultParagraphFont"/>
-    <w:link w:val="Heading3"/>
+  <w:style w:type="character" w:customStyle="1" w:styleId="Opskrif3Kar">
+    <w:name w:val="Opskrif 3 Kar"/>
+    <w:basedOn w:val="Verstekparagraaffont"/>
+    <w:link w:val="Opskrif3"/>
     <w:uiPriority w:val="9"/>
     <w:rsid w:val="001F6FBC"/>
     <w:rPr>
@@ -5601,10 +6066,10 @@
       <w:szCs w:val="24"/>
     </w:rPr>
   </w:style>
-  <w:style w:type="paragraph" w:styleId="TOCHeading">
+  <w:style w:type="paragraph" w:styleId="TOC-opskrif">
     <w:name w:val="TOC Heading"/>
-    <w:basedOn w:val="Heading1"/>
-    <w:next w:val="Normal"/>
+    <w:basedOn w:val="Opskrif1"/>
+    <w:next w:val="Normaal"/>
     <w:uiPriority w:val="39"/>
     <w:unhideWhenUsed/>
     <w:qFormat/>
@@ -5618,8 +6083,8 @@
   </w:style>
   <w:style w:type="paragraph" w:styleId="TOC2">
     <w:name w:val="toc 2"/>
-    <w:basedOn w:val="Normal"/>
-    <w:next w:val="Normal"/>
+    <w:basedOn w:val="Normaal"/>
+    <w:next w:val="Normaal"/>
     <w:autoRedefine/>
     <w:uiPriority w:val="39"/>
     <w:unhideWhenUsed/>
@@ -5631,8 +6096,8 @@
   </w:style>
   <w:style w:type="paragraph" w:styleId="TOC1">
     <w:name w:val="toc 1"/>
-    <w:basedOn w:val="Normal"/>
-    <w:next w:val="Normal"/>
+    <w:basedOn w:val="Normaal"/>
+    <w:next w:val="Normaal"/>
     <w:autoRedefine/>
     <w:uiPriority w:val="39"/>
     <w:unhideWhenUsed/>
@@ -5641,9 +6106,9 @@
       <w:spacing w:after="100"/>
     </w:pPr>
   </w:style>
-  <w:style w:type="character" w:styleId="Hyperlink">
+  <w:style w:type="character" w:styleId="Hiperskakel">
     <w:name w:val="Hyperlink"/>
-    <w:basedOn w:val="DefaultParagraphFont"/>
+    <w:basedOn w:val="Verstekparagraaffont"/>
     <w:uiPriority w:val="99"/>
     <w:unhideWhenUsed/>
     <w:rsid w:val="00F724CA"/>
@@ -5654,8 +6119,8 @@
   </w:style>
   <w:style w:type="paragraph" w:styleId="TOC3">
     <w:name w:val="toc 3"/>
-    <w:basedOn w:val="Normal"/>
-    <w:next w:val="Normal"/>
+    <w:basedOn w:val="Normaal"/>
+    <w:next w:val="Normaal"/>
     <w:autoRedefine/>
     <w:uiPriority w:val="39"/>
     <w:unhideWhenUsed/>
@@ -5665,9 +6130,9 @@
       <w:ind w:left="440"/>
     </w:pPr>
   </w:style>
-  <w:style w:type="paragraph" w:styleId="ListParagraph">
+  <w:style w:type="paragraph" w:styleId="LysParagraaf">
     <w:name w:val="List Paragraph"/>
-    <w:basedOn w:val="Normal"/>
+    <w:basedOn w:val="Normaal"/>
     <w:uiPriority w:val="34"/>
     <w:qFormat/>
     <w:rsid w:val="005A4D46"/>
@@ -5678,7 +6143,7 @@
   </w:style>
   <w:style w:type="paragraph" w:customStyle="1" w:styleId="TableofContents">
     <w:name w:val="Table of Contents"/>
-    <w:basedOn w:val="Normal"/>
+    <w:basedOn w:val="Normaal"/>
     <w:link w:val="TableofContentsText"/>
     <w:uiPriority w:val="99"/>
     <w:rsid w:val="001A1E01"/>
@@ -5699,7 +6164,7 @@
   </w:style>
   <w:style w:type="character" w:customStyle="1" w:styleId="TableofContentsText">
     <w:name w:val="Table of Contents Text"/>
-    <w:basedOn w:val="DefaultParagraphFont"/>
+    <w:basedOn w:val="Verstekparagraaffont"/>
     <w:link w:val="TableofContents"/>
     <w:uiPriority w:val="99"/>
     <w:rsid w:val="001A1E01"/>

</xml_diff>